<commit_message>
#5 add query file format
</commit_message>
<xml_diff>
--- a/orca_docs/标定文件格式.docx
+++ b/orca_docs/标定文件格式.docx
@@ -2,6 +2,47 @@
 <file path=word/document.xml><?xml version="1.0" encoding="utf-8"?>
 <w:document xmlns:wpc="http://schemas.microsoft.com/office/word/2010/wordprocessingCanvas" xmlns:mc="http://schemas.openxmlformats.org/markup-compatibility/2006" xmlns:o="urn:schemas-microsoft-com:office:office" xmlns:r="http://schemas.openxmlformats.org/officeDocument/2006/relationships" xmlns:m="http://schemas.openxmlformats.org/officeDocument/2006/math" xmlns:v="urn:schemas-microsoft-com:vml" xmlns:wp14="http://schemas.microsoft.com/office/word/2010/wordprocessingDrawing" xmlns:wp="http://schemas.openxmlformats.org/drawingml/2006/wordprocessingDrawing" xmlns:w="http://schemas.openxmlformats.org/wordprocessingml/2006/main" xmlns:w14="http://schemas.microsoft.com/office/word/2010/wordml" xmlns:w10="urn:schemas-microsoft-com:office:word" xmlns:w15="http://schemas.microsoft.com/office/word/2012/wordml" xmlns:wpg="http://schemas.microsoft.com/office/word/2010/wordprocessingGroup" xmlns:wpi="http://schemas.microsoft.com/office/word/2010/wordprocessingInk" xmlns:wne="http://schemas.microsoft.com/office/word/2006/wordml" xmlns:wps="http://schemas.microsoft.com/office/word/2010/wordprocessingShape" xmlns:wpsCustomData="http://www.wps.cn/officeDocument/2013/wpsCustomData" mc:Ignorable="w14 w15 wp14">
   <w:body>
+    <w:p>
+      <w:pPr>
+        <w:keepNext w:val="0"/>
+        <w:keepLines w:val="0"/>
+        <w:pageBreakBefore w:val="0"/>
+        <w:widowControl w:val="0"/>
+        <w:kinsoku/>
+        <w:wordWrap/>
+        <w:overflowPunct/>
+        <w:topLinePunct w:val="0"/>
+        <w:autoSpaceDE/>
+        <w:autoSpaceDN/>
+        <w:bidi w:val="0"/>
+        <w:adjustRightInd/>
+        <w:snapToGrid/>
+        <w:spacing w:before="120" w:after="120" w:line="240" w:lineRule="atLeast"/>
+        <w:ind w:left="0" w:leftChars="0" w:right="0" w:rightChars="0" w:firstLine="0" w:firstLineChars="0"/>
+        <w:jc w:val="center"/>
+        <w:textAlignment w:val="auto"/>
+        <w:rPr>
+          <w:rFonts w:hint="default" w:ascii="Times New Roman" w:hAnsi="Times New Roman" w:eastAsia="宋体" w:cs="Times New Roman"/>
+          <w:sz w:val="24"/>
+          <w:szCs w:val="24"/>
+          <w:lang w:val="en-US" w:eastAsia="zh-CN"/>
+        </w:rPr>
+      </w:pPr>
+      <w:bookmarkStart w:id="0" w:name="_GoBack"/>
+      <w:r>
+        <w:rPr>
+          <w:rFonts w:hint="default" w:ascii="黑体" w:hAnsi="黑体" w:eastAsia="黑体" w:cs="黑体"/>
+          <w:b/>
+          <w:bCs/>
+          <w:color w:val="000000"/>
+          <w:sz w:val="36"/>
+          <w:szCs w:val="36"/>
+          <w:lang w:val="en-US" w:eastAsia="zh-CN"/>
+        </w:rPr>
+        <w:t>标定文件格式</w:t>
+      </w:r>
+      <w:bookmarkEnd w:id="0"/>
+    </w:p>
     <w:p>
       <w:pPr>
         <w:keepNext w:val="0"/>
@@ -27,17 +68,6 @@
           <w:lang w:val="en-US" w:eastAsia="zh-CN"/>
         </w:rPr>
       </w:pPr>
-      <w:bookmarkStart w:id="0" w:name="_GoBack"/>
-      <w:r>
-        <w:rPr>
-          <w:rFonts w:hint="default" w:ascii="Times New Roman" w:hAnsi="Times New Roman" w:eastAsia="宋体" w:cs="Times New Roman"/>
-          <w:sz w:val="24"/>
-          <w:szCs w:val="24"/>
-          <w:lang w:val="en-US" w:eastAsia="zh-CN"/>
-        </w:rPr>
-        <w:t>标定文件格式</w:t>
-      </w:r>
-      <w:bookmarkEnd w:id="0"/>
     </w:p>
     <w:p>
       <w:pPr>
@@ -64,6 +94,46 @@
           <w:lang w:val="en-US" w:eastAsia="zh-CN"/>
         </w:rPr>
       </w:pPr>
+      <w:r>
+        <w:rPr>
+          <w:rFonts w:hint="default" w:ascii="Times New Roman" w:hAnsi="Times New Roman" w:eastAsia="宋体" w:cs="Times New Roman"/>
+          <w:sz w:val="24"/>
+          <w:szCs w:val="24"/>
+          <w:lang w:val="en-US" w:eastAsia="zh-CN"/>
+        </w:rPr>
+        <w:t>标定文件，又称groundtruth文件，一般用来做误差量化，最终用于验证分类算法的准确性。</w:t>
+      </w:r>
+    </w:p>
+    <w:p>
+      <w:pPr>
+        <w:rPr>
+          <w:rFonts w:hint="default"/>
+        </w:rPr>
+      </w:pPr>
+      <w:r>
+        <w:rPr>
+          <w:rFonts w:hint="default"/>
+        </w:rPr>
+        <w:t>data/SIFT1B/gnd/idx_1000M.ivecs</w:t>
+      </w:r>
+    </w:p>
+    <w:p>
+      <w:pPr>
+        <w:rPr>
+          <w:rFonts w:hint="default" w:ascii="Times New Roman" w:hAnsi="Times New Roman" w:eastAsia="宋体" w:cs="Times New Roman"/>
+          <w:color w:val="4169E1"/>
+          <w:sz w:val="24"/>
+          <w:szCs w:val="24"/>
+          <w:shd w:val="clear" w:color="auto" w:fill="E8F2FE"/>
+          <w:lang w:val="en-US" w:eastAsia="zh-CN"/>
+        </w:rPr>
+      </w:pPr>
+      <w:r>
+        <w:rPr>
+          <w:rFonts w:hint="default"/>
+        </w:rPr>
+        <w:t>data/DEEP1B/deep1B_groundtruth.ivecs</w:t>
+      </w:r>
     </w:p>
     <w:p>
       <w:pPr>
@@ -97,195 +167,238 @@
           <w:szCs w:val="24"/>
           <w:lang w:val="en-US" w:eastAsia="zh-CN"/>
         </w:rPr>
-        <w:t>标定文件，又称groundtruth文件，一般用来做误差量化，最终用于验证分类算法的准确性。</w:t>
-      </w:r>
-    </w:p>
-    <w:p>
-      <w:pPr>
-        <w:keepNext w:val="0"/>
-        <w:keepLines w:val="0"/>
-        <w:pageBreakBefore w:val="0"/>
-        <w:widowControl w:val="0"/>
-        <w:kinsoku/>
-        <w:wordWrap/>
-        <w:overflowPunct/>
-        <w:topLinePunct w:val="0"/>
-        <w:autoSpaceDE/>
-        <w:autoSpaceDN/>
-        <w:bidi w:val="0"/>
-        <w:adjustRightInd/>
-        <w:snapToGrid/>
-        <w:spacing w:before="120" w:after="120" w:line="240" w:lineRule="atLeast"/>
-        <w:ind w:left="0" w:leftChars="0" w:right="0" w:rightChars="0" w:firstLine="0" w:firstLineChars="0"/>
-        <w:textAlignment w:val="auto"/>
-        <w:rPr>
-          <w:rFonts w:hint="default" w:ascii="Times New Roman" w:hAnsi="Times New Roman" w:eastAsia="宋体" w:cs="Times New Roman"/>
-          <w:sz w:val="24"/>
-          <w:szCs w:val="24"/>
-          <w:lang w:val="en-US" w:eastAsia="zh-CN"/>
-        </w:rPr>
-      </w:pPr>
-    </w:p>
-    <w:p>
-      <w:pPr>
-        <w:keepNext w:val="0"/>
-        <w:keepLines w:val="0"/>
-        <w:pageBreakBefore w:val="0"/>
-        <w:widowControl w:val="0"/>
-        <w:kinsoku/>
-        <w:wordWrap/>
-        <w:overflowPunct/>
-        <w:topLinePunct w:val="0"/>
-        <w:autoSpaceDE/>
-        <w:autoSpaceDN/>
-        <w:bidi w:val="0"/>
-        <w:adjustRightInd/>
-        <w:snapToGrid/>
-        <w:spacing w:before="120" w:after="120" w:line="240" w:lineRule="atLeast"/>
-        <w:ind w:left="0" w:leftChars="0" w:right="0" w:rightChars="0" w:firstLine="0" w:firstLineChars="0"/>
-        <w:textAlignment w:val="auto"/>
-        <w:rPr>
-          <w:rFonts w:hint="default" w:ascii="Times New Roman" w:hAnsi="Times New Roman" w:eastAsia="宋体" w:cs="Times New Roman"/>
-          <w:color w:val="4169E1"/>
-          <w:sz w:val="24"/>
-          <w:szCs w:val="24"/>
-          <w:shd w:val="clear" w:color="auto" w:fill="E8F2FE"/>
-        </w:rPr>
-      </w:pPr>
-      <w:r>
-        <w:rPr>
-          <w:rFonts w:hint="default" w:ascii="Times New Roman" w:hAnsi="Times New Roman" w:eastAsia="宋体" w:cs="Times New Roman"/>
-          <w:color w:val="4169E1"/>
-          <w:sz w:val="24"/>
-          <w:szCs w:val="24"/>
-          <w:shd w:val="clear" w:color="auto" w:fill="E8F2FE"/>
-        </w:rPr>
-        <w:t>data/SIFT1B/gnd/idx_1000M.ivecs</w:t>
-      </w:r>
-    </w:p>
-    <w:p>
-      <w:pPr>
-        <w:keepNext w:val="0"/>
-        <w:keepLines w:val="0"/>
-        <w:pageBreakBefore w:val="0"/>
-        <w:widowControl w:val="0"/>
-        <w:kinsoku/>
-        <w:wordWrap/>
-        <w:overflowPunct/>
-        <w:topLinePunct w:val="0"/>
-        <w:autoSpaceDE/>
-        <w:autoSpaceDN/>
-        <w:bidi w:val="0"/>
-        <w:adjustRightInd/>
-        <w:snapToGrid/>
-        <w:spacing w:before="120" w:after="120" w:line="240" w:lineRule="atLeast"/>
-        <w:ind w:left="0" w:leftChars="0" w:right="0" w:rightChars="0" w:firstLine="0" w:firstLineChars="0"/>
-        <w:textAlignment w:val="auto"/>
-        <w:rPr>
-          <w:rFonts w:hint="default" w:ascii="Times New Roman" w:hAnsi="Times New Roman" w:eastAsia="宋体" w:cs="Times New Roman"/>
-          <w:color w:val="4169E1"/>
-          <w:sz w:val="24"/>
-          <w:szCs w:val="24"/>
-          <w:shd w:val="clear" w:color="auto" w:fill="E8F2FE"/>
-          <w:lang w:val="en-US" w:eastAsia="zh-CN"/>
-        </w:rPr>
-      </w:pPr>
-      <w:r>
-        <w:rPr>
-          <w:rFonts w:hint="default" w:ascii="Times New Roman" w:hAnsi="Times New Roman" w:eastAsia="宋体" w:cs="Times New Roman"/>
-          <w:color w:val="4169E1"/>
-          <w:sz w:val="24"/>
-          <w:szCs w:val="24"/>
-          <w:shd w:val="clear" w:color="auto" w:fill="E8F2FE"/>
-        </w:rPr>
-        <w:t>data/DEEP1B/deep1B_groundtruth.ivecs</w:t>
-      </w:r>
-    </w:p>
-    <w:p>
-      <w:pPr>
-        <w:keepNext w:val="0"/>
-        <w:keepLines w:val="0"/>
-        <w:pageBreakBefore w:val="0"/>
-        <w:widowControl w:val="0"/>
-        <w:kinsoku/>
-        <w:wordWrap/>
-        <w:overflowPunct/>
-        <w:topLinePunct w:val="0"/>
-        <w:autoSpaceDE/>
-        <w:autoSpaceDN/>
-        <w:bidi w:val="0"/>
-        <w:adjustRightInd/>
-        <w:snapToGrid/>
-        <w:spacing w:before="120" w:after="120" w:line="240" w:lineRule="atLeast"/>
-        <w:ind w:left="0" w:leftChars="0" w:right="0" w:rightChars="0" w:firstLine="0" w:firstLineChars="0"/>
-        <w:textAlignment w:val="auto"/>
-        <w:rPr>
-          <w:rFonts w:hint="default" w:ascii="Times New Roman" w:hAnsi="Times New Roman" w:eastAsia="宋体" w:cs="Times New Roman"/>
-          <w:sz w:val="24"/>
-          <w:szCs w:val="24"/>
-        </w:rPr>
-      </w:pPr>
-    </w:p>
-    <w:p>
-      <w:pPr>
-        <w:keepNext w:val="0"/>
-        <w:keepLines w:val="0"/>
-        <w:pageBreakBefore w:val="0"/>
-        <w:widowControl w:val="0"/>
-        <w:kinsoku/>
-        <w:wordWrap/>
-        <w:overflowPunct/>
-        <w:topLinePunct w:val="0"/>
-        <w:autoSpaceDE/>
-        <w:autoSpaceDN/>
-        <w:bidi w:val="0"/>
-        <w:adjustRightInd/>
-        <w:snapToGrid/>
-        <w:spacing w:before="120" w:after="120" w:line="240" w:lineRule="atLeast"/>
-        <w:ind w:left="0" w:leftChars="0" w:right="0" w:rightChars="0" w:firstLine="0" w:firstLineChars="0"/>
-        <w:textAlignment w:val="auto"/>
-        <w:rPr>
-          <w:rFonts w:hint="default" w:ascii="Times New Roman" w:hAnsi="Times New Roman" w:eastAsia="宋体" w:cs="Times New Roman"/>
-          <w:sz w:val="24"/>
-          <w:szCs w:val="24"/>
-          <w:lang w:val="en-US" w:eastAsia="zh-CN"/>
-        </w:rPr>
-      </w:pPr>
-      <w:r>
-        <w:rPr>
-          <w:rFonts w:hint="default" w:ascii="Times New Roman" w:hAnsi="Times New Roman" w:eastAsia="宋体" w:cs="Times New Roman"/>
-          <w:sz w:val="24"/>
-          <w:szCs w:val="24"/>
-          <w:lang w:val="en-US" w:eastAsia="zh-CN"/>
-        </w:rPr>
-        <w:t>分别是sift1b和deep1b数据集的groundtruth文件</w:t>
-      </w:r>
-    </w:p>
-    <w:p>
-      <w:pPr>
-        <w:keepNext w:val="0"/>
-        <w:keepLines w:val="0"/>
-        <w:pageBreakBefore w:val="0"/>
-        <w:widowControl w:val="0"/>
-        <w:kinsoku/>
-        <w:wordWrap/>
-        <w:overflowPunct/>
-        <w:topLinePunct w:val="0"/>
-        <w:autoSpaceDE/>
-        <w:autoSpaceDN/>
-        <w:bidi w:val="0"/>
-        <w:adjustRightInd/>
-        <w:snapToGrid/>
-        <w:spacing w:before="120" w:after="120" w:line="240" w:lineRule="atLeast"/>
-        <w:ind w:left="0" w:leftChars="0" w:right="0" w:rightChars="0" w:firstLine="0" w:firstLineChars="0"/>
-        <w:textAlignment w:val="auto"/>
-        <w:rPr>
-          <w:rFonts w:hint="default" w:ascii="Times New Roman" w:hAnsi="Times New Roman" w:eastAsia="宋体" w:cs="Times New Roman"/>
-          <w:sz w:val="24"/>
-          <w:szCs w:val="24"/>
-          <w:lang w:val="en-US" w:eastAsia="zh-CN"/>
-        </w:rPr>
-      </w:pPr>
+        <w:t>分别是sift1b和deep1b</w:t>
+      </w:r>
+      <w:r>
+        <w:rPr>
+          <w:rFonts w:hint="eastAsia" w:ascii="Times New Roman" w:hAnsi="Times New Roman" w:eastAsia="宋体" w:cs="Times New Roman"/>
+          <w:sz w:val="24"/>
+          <w:szCs w:val="24"/>
+          <w:lang w:val="en-US" w:eastAsia="zh-CN"/>
+        </w:rPr>
+        <w:t>完整</w:t>
+      </w:r>
+      <w:r>
+        <w:rPr>
+          <w:rFonts w:hint="default" w:ascii="Times New Roman" w:hAnsi="Times New Roman" w:eastAsia="宋体" w:cs="Times New Roman"/>
+          <w:sz w:val="24"/>
+          <w:szCs w:val="24"/>
+          <w:lang w:val="en-US" w:eastAsia="zh-CN"/>
+        </w:rPr>
+        <w:t>数据集的groundtruth文件</w:t>
+      </w:r>
+    </w:p>
+    <w:p>
+      <w:pPr>
+        <w:rPr>
+          <w:rFonts w:hint="eastAsia"/>
+        </w:rPr>
+      </w:pPr>
+    </w:p>
+    <w:p>
+      <w:pPr>
+        <w:rPr>
+          <w:rFonts w:hint="eastAsia"/>
+          <w:lang w:val="en-US" w:eastAsia="zh-CN"/>
+        </w:rPr>
+      </w:pPr>
+      <w:r>
+        <w:rPr>
+          <w:rFonts w:hint="eastAsia"/>
+          <w:lang w:val="en-US" w:eastAsia="zh-CN"/>
+        </w:rPr>
+        <w:t>下面是不同数据集下的标定文件，可以看出sift1b针对多种数据集都提供了标定文件，deep1b只有针对完整10亿条记录的标定数据</w:t>
+      </w:r>
+    </w:p>
+    <w:p>
+      <w:pPr>
+        <w:rPr>
+          <w:rFonts w:hint="eastAsia"/>
+          <w:lang w:val="en-US" w:eastAsia="zh-CN"/>
+        </w:rPr>
+      </w:pPr>
+    </w:p>
+    <w:p>
+      <w:pPr>
+        <w:rPr>
+          <w:rFonts w:hint="eastAsia"/>
+        </w:rPr>
+      </w:pPr>
+      <w:r>
+        <w:rPr>
+          <w:rFonts w:hint="eastAsia"/>
+        </w:rPr>
+        <w:t>DEEP1B/deep1B_groundtruth.ivecs</w:t>
+      </w:r>
+    </w:p>
+    <w:p>
+      <w:pPr>
+        <w:rPr>
+          <w:rFonts w:hint="eastAsia"/>
+        </w:rPr>
+      </w:pPr>
+      <w:r>
+        <w:rPr>
+          <w:rFonts w:hint="eastAsia"/>
+        </w:rPr>
+        <w:t>SIFT1B/sift/sift_groundtruth.ivecs</w:t>
+      </w:r>
+    </w:p>
+    <w:p>
+      <w:pPr>
+        <w:rPr>
+          <w:rFonts w:hint="eastAsia"/>
+        </w:rPr>
+      </w:pPr>
+      <w:r>
+        <w:rPr>
+          <w:rFonts w:hint="eastAsia"/>
+        </w:rPr>
+        <w:t>SIFT1B/siftsmall/siftsmall_groundtruth.ivecs</w:t>
+      </w:r>
+    </w:p>
+    <w:p>
+      <w:pPr>
+        <w:rPr>
+          <w:rFonts w:hint="eastAsia"/>
+        </w:rPr>
+      </w:pPr>
+      <w:r>
+        <w:rPr>
+          <w:rFonts w:hint="eastAsia"/>
+        </w:rPr>
+        <w:t>SIFT1B/gnd/idx_2M.ivecs</w:t>
+      </w:r>
+    </w:p>
+    <w:p>
+      <w:pPr>
+        <w:rPr>
+          <w:rFonts w:hint="eastAsia"/>
+        </w:rPr>
+      </w:pPr>
+      <w:r>
+        <w:rPr>
+          <w:rFonts w:hint="eastAsia"/>
+        </w:rPr>
+        <w:t>SIFT1B/gnd/idx_200M.ivecs</w:t>
+      </w:r>
+    </w:p>
+    <w:p>
+      <w:pPr>
+        <w:rPr>
+          <w:rFonts w:hint="eastAsia"/>
+        </w:rPr>
+      </w:pPr>
+      <w:r>
+        <w:rPr>
+          <w:rFonts w:hint="eastAsia"/>
+        </w:rPr>
+        <w:t>SIFT1B/gnd/idx_5M.ivecs</w:t>
+      </w:r>
+    </w:p>
+    <w:p>
+      <w:pPr>
+        <w:rPr>
+          <w:rFonts w:hint="eastAsia"/>
+        </w:rPr>
+      </w:pPr>
+      <w:r>
+        <w:rPr>
+          <w:rFonts w:hint="eastAsia"/>
+        </w:rPr>
+        <w:t>SIFT1B/gnd/idx_1M.ivecs</w:t>
+      </w:r>
+    </w:p>
+    <w:p>
+      <w:pPr>
+        <w:rPr>
+          <w:rFonts w:hint="eastAsia"/>
+        </w:rPr>
+      </w:pPr>
+      <w:r>
+        <w:rPr>
+          <w:rFonts w:hint="eastAsia"/>
+        </w:rPr>
+        <w:t>SIFT1B/gnd/idx_500M.ivecs</w:t>
+      </w:r>
+    </w:p>
+    <w:p>
+      <w:pPr>
+        <w:rPr>
+          <w:rFonts w:hint="eastAsia"/>
+        </w:rPr>
+      </w:pPr>
+      <w:r>
+        <w:rPr>
+          <w:rFonts w:hint="eastAsia"/>
+        </w:rPr>
+        <w:t>SIFT1B/gnd/idx_20M.ivecs</w:t>
+      </w:r>
+    </w:p>
+    <w:p>
+      <w:pPr>
+        <w:rPr>
+          <w:rFonts w:hint="eastAsia"/>
+        </w:rPr>
+      </w:pPr>
+      <w:r>
+        <w:rPr>
+          <w:rFonts w:hint="eastAsia"/>
+        </w:rPr>
+        <w:t>SIFT1B/gnd/idx_100M.ivecs</w:t>
+      </w:r>
+    </w:p>
+    <w:p>
+      <w:pPr>
+        <w:rPr>
+          <w:rFonts w:hint="eastAsia"/>
+        </w:rPr>
+      </w:pPr>
+      <w:r>
+        <w:rPr>
+          <w:rFonts w:hint="eastAsia"/>
+        </w:rPr>
+        <w:t>SIFT1B/gnd/idx_50M.ivecs</w:t>
+      </w:r>
+    </w:p>
+    <w:p>
+      <w:pPr>
+        <w:rPr>
+          <w:rFonts w:hint="eastAsia"/>
+        </w:rPr>
+      </w:pPr>
+      <w:r>
+        <w:rPr>
+          <w:rFonts w:hint="eastAsia"/>
+        </w:rPr>
+        <w:t>SIFT1B/gnd/idx_10M.ivecs</w:t>
+      </w:r>
+    </w:p>
+    <w:p>
+      <w:pPr>
+        <w:rPr>
+          <w:rFonts w:hint="eastAsia"/>
+        </w:rPr>
+      </w:pPr>
+      <w:r>
+        <w:rPr>
+          <w:rFonts w:hint="eastAsia"/>
+        </w:rPr>
+        <w:t>SIFT1B/gnd/idx_1000M.ivecs</w:t>
+      </w:r>
+    </w:p>
+    <w:p>
+      <w:pPr>
+        <w:rPr>
+          <w:rFonts w:hint="eastAsia"/>
+        </w:rPr>
+      </w:pPr>
+      <w:r>
+        <w:rPr>
+          <w:rFonts w:hint="eastAsia"/>
+        </w:rPr>
+        <w:t>SIFT1B/gist/gist_groundtruth.ivecs</w:t>
+      </w:r>
     </w:p>
     <w:p>
       <w:pPr>
@@ -356,43 +469,7 @@
           <w:szCs w:val="24"/>
           <w:lang w:val="en-US" w:eastAsia="zh-CN"/>
         </w:rPr>
-        <w:t>标定文件</w:t>
-      </w:r>
-      <w:r>
-        <w:rPr>
-          <w:rFonts w:hint="default" w:ascii="Times New Roman" w:hAnsi="Times New Roman" w:eastAsia="宋体" w:cs="Times New Roman"/>
-          <w:sz w:val="24"/>
-          <w:szCs w:val="24"/>
-          <w:lang w:val="en-US" w:eastAsia="zh-CN"/>
-        </w:rPr>
-        <w:t>读取通过</w:t>
-      </w:r>
-      <w:r>
-        <w:rPr>
-          <w:rFonts w:hint="default" w:ascii="Times New Roman" w:hAnsi="Times New Roman" w:eastAsia="宋体" w:cs="Times New Roman"/>
-          <w:sz w:val="24"/>
-          <w:szCs w:val="24"/>
-          <w:lang w:val="en-US" w:eastAsia="zh-CN"/>
-        </w:rPr>
-        <w:t xml:space="preserve">定义在 </w:t>
-      </w:r>
-      <w:r>
-        <w:rPr>
-          <w:rFonts w:hint="default" w:ascii="Times New Roman" w:hAnsi="Times New Roman" w:eastAsia="宋体" w:cs="Times New Roman"/>
-          <w:sz w:val="24"/>
-          <w:szCs w:val="24"/>
-          <w:lang w:val="en-US" w:eastAsia="zh-CN"/>
-        </w:rPr>
-        <w:t>utils.h</w:t>
-      </w:r>
-      <w:r>
-        <w:rPr>
-          <w:rFonts w:hint="default" w:ascii="Times New Roman" w:hAnsi="Times New Roman" w:eastAsia="宋体" w:cs="Times New Roman"/>
-          <w:sz w:val="24"/>
-          <w:szCs w:val="24"/>
-          <w:lang w:val="en-US" w:eastAsia="zh-CN"/>
-        </w:rPr>
-        <w:t xml:space="preserve"> 里面的函数</w:t>
+        <w:t>标定文件读取通过定义在 utils.h 里面的函数</w:t>
       </w:r>
     </w:p>
     <w:p>
@@ -1589,37 +1666,7 @@
                 <w:vertAlign w:val="baseline"/>
                 <w:lang w:val="en-US" w:eastAsia="zh-CN"/>
               </w:rPr>
-              <w:t>uint32_t</w:t>
-            </w:r>
-            <w:r>
-              <w:rPr>
-                <w:rFonts w:hint="default" w:ascii="Times New Roman" w:hAnsi="Times New Roman" w:eastAsia="宋体" w:cs="Times New Roman"/>
-                <w:sz w:val="24"/>
-                <w:szCs w:val="24"/>
-                <w:vertAlign w:val="baseline"/>
-                <w:lang w:val="en-US" w:eastAsia="zh-CN"/>
-              </w:rPr>
-              <w:t xml:space="preserve"> 类型，</w:t>
-            </w:r>
-            <w:r>
-              <w:rPr>
-                <w:rFonts w:hint="default" w:ascii="Times New Roman" w:hAnsi="Times New Roman" w:eastAsia="宋体" w:cs="Times New Roman"/>
-                <w:sz w:val="24"/>
-                <w:szCs w:val="24"/>
-                <w:vertAlign w:val="baseline"/>
-                <w:lang w:val="en-US" w:eastAsia="zh-CN"/>
-              </w:rPr>
-              <w:t>4</w:t>
-            </w:r>
-            <w:r>
-              <w:rPr>
-                <w:rFonts w:hint="default" w:ascii="Times New Roman" w:hAnsi="Times New Roman" w:eastAsia="宋体" w:cs="Times New Roman"/>
-                <w:sz w:val="24"/>
-                <w:szCs w:val="24"/>
-                <w:vertAlign w:val="baseline"/>
-                <w:lang w:val="en-US" w:eastAsia="zh-CN"/>
-              </w:rPr>
-              <w:t xml:space="preserve"> 字节</w:t>
+              <w:t>uint32_t 类型，4 字节</w:t>
             </w:r>
           </w:p>
         </w:tc>

</xml_diff>

<commit_message>
#5 add PQ file format document
</commit_message>
<xml_diff>
--- a/orca_docs/标定文件格式.docx
+++ b/orca_docs/标定文件格式.docx
@@ -28,7 +28,6 @@
           <w:lang w:val="en-US" w:eastAsia="zh-CN"/>
         </w:rPr>
       </w:pPr>
-      <w:bookmarkStart w:id="0" w:name="_GoBack"/>
       <w:r>
         <w:rPr>
           <w:rFonts w:hint="default" w:ascii="黑体" w:hAnsi="黑体" w:eastAsia="黑体" w:cs="黑体"/>
@@ -41,7 +40,6 @@
         </w:rPr>
         <w:t>标定文件格式</w:t>
       </w:r>
-      <w:bookmarkEnd w:id="0"/>
     </w:p>
     <w:p>
       <w:pPr>
@@ -94,6 +92,8 @@
           <w:lang w:val="en-US" w:eastAsia="zh-CN"/>
         </w:rPr>
       </w:pPr>
+      <w:bookmarkStart w:id="0" w:name="_GoBack"/>
+      <w:bookmarkEnd w:id="0"/>
       <w:r>
         <w:rPr>
           <w:rFonts w:hint="default" w:ascii="Times New Roman" w:hAnsi="Times New Roman" w:eastAsia="宋体" w:cs="Times New Roman"/>
@@ -2486,7 +2486,7 @@
     <w:lsdException w:unhideWhenUsed="0" w:uiPriority="0" w:semiHidden="0" w:name="Table Web 2"/>
     <w:lsdException w:unhideWhenUsed="0" w:uiPriority="0" w:semiHidden="0" w:name="Table Web 3"/>
     <w:lsdException w:unhideWhenUsed="0" w:uiPriority="0" w:semiHidden="0" w:name="Balloon Text"/>
-    <w:lsdException w:unhideWhenUsed="0" w:uiPriority="0" w:semiHidden="0" w:name="Table Grid"/>
+    <w:lsdException w:qFormat="1" w:unhideWhenUsed="0" w:uiPriority="0" w:semiHidden="0" w:name="Table Grid"/>
     <w:lsdException w:unhideWhenUsed="0" w:uiPriority="0" w:semiHidden="0" w:name="Table Theme"/>
     <w:lsdException w:unhideWhenUsed="0" w:uiPriority="60" w:semiHidden="0" w:name="Light Shading"/>
     <w:lsdException w:unhideWhenUsed="0" w:uiPriority="61" w:semiHidden="0" w:name="Light List"/>
@@ -2625,6 +2625,7 @@
   <w:style w:type="table" w:styleId="4">
     <w:name w:val="Table Grid"/>
     <w:basedOn w:val="3"/>
+    <w:qFormat/>
     <w:uiPriority w:val="0"/>
     <w:pPr>
       <w:widowControl w:val="0"/>

</xml_diff>